<commit_message>
2018/12/10 tidy my note
</commit_message>
<xml_diff>
--- a/git.docx
+++ b/git.docx
@@ -1800,46 +1800,137 @@
         </w:rPr>
         <w:t>.</w:t>
       </w:r>
-    </w:p>
-    <w:p>
-      <w:pPr>
-        <w:rPr>
-          <w:rFonts w:ascii="宋体" w:eastAsia="宋体" w:hAnsi="宋体" w:cs="Lucida Console"/>
-          <w:kern w:val="0"/>
-          <w:sz w:val="24"/>
-          <w:szCs w:val="24"/>
-        </w:rPr>
-      </w:pPr>
-      <w:r>
-        <w:rPr>
-          <w:rFonts w:ascii="宋体" w:eastAsia="宋体" w:hAnsi="宋体" w:cs="Lucida Console"/>
-          <w:kern w:val="0"/>
-          <w:sz w:val="24"/>
-          <w:szCs w:val="24"/>
-        </w:rPr>
-        <w:t>git commit –m</w:t>
-      </w:r>
-    </w:p>
-    <w:p>
-      <w:pPr>
-        <w:rPr>
-          <w:rFonts w:ascii="宋体" w:eastAsia="宋体" w:hAnsi="宋体" w:cs="Lucida Console" w:hint="eastAsia"/>
-          <w:kern w:val="0"/>
-          <w:sz w:val="24"/>
-          <w:szCs w:val="24"/>
-        </w:rPr>
-      </w:pPr>
-      <w:r>
-        <w:rPr>
-          <w:rFonts w:ascii="宋体" w:eastAsia="宋体" w:hAnsi="宋体" w:cs="Lucida Console"/>
-          <w:kern w:val="0"/>
-          <w:sz w:val="24"/>
-          <w:szCs w:val="24"/>
-        </w:rPr>
-        <w:t>git push</w:t>
+      <w:r>
+        <w:rPr>
+          <w:rFonts w:ascii="宋体" w:eastAsia="宋体" w:hAnsi="宋体" w:cs="Lucida Console"/>
+          <w:kern w:val="0"/>
+          <w:sz w:val="24"/>
+          <w:szCs w:val="24"/>
+        </w:rPr>
+        <w:t xml:space="preserve">  //提交新增</w:t>
+      </w:r>
+      <w:r>
+        <w:rPr>
+          <w:rFonts w:ascii="宋体" w:eastAsia="宋体" w:hAnsi="宋体" w:cs="Lucida Console" w:hint="eastAsia"/>
+          <w:kern w:val="0"/>
+          <w:sz w:val="24"/>
+          <w:szCs w:val="24"/>
+        </w:rPr>
+        <w:t>、</w:t>
+      </w:r>
+      <w:r>
+        <w:rPr>
+          <w:rFonts w:ascii="宋体" w:eastAsia="宋体" w:hAnsi="宋体" w:cs="Lucida Console"/>
+          <w:kern w:val="0"/>
+          <w:sz w:val="24"/>
+          <w:szCs w:val="24"/>
+        </w:rPr>
+        <w:t>修改文件</w:t>
+      </w:r>
+    </w:p>
+    <w:p>
+      <w:pPr>
+        <w:rPr>
+          <w:rFonts w:ascii="宋体" w:eastAsia="宋体" w:hAnsi="宋体" w:cs="Lucida Console" w:hint="eastAsia"/>
+          <w:kern w:val="0"/>
+          <w:sz w:val="24"/>
+          <w:szCs w:val="24"/>
+        </w:rPr>
+      </w:pPr>
+      <w:r>
+        <w:rPr>
+          <w:rFonts w:ascii="宋体" w:eastAsia="宋体" w:hAnsi="宋体" w:cs="Lucida Console" w:hint="eastAsia"/>
+          <w:kern w:val="0"/>
+          <w:sz w:val="24"/>
+          <w:szCs w:val="24"/>
+        </w:rPr>
+        <w:t>g</w:t>
+      </w:r>
+      <w:r>
+        <w:rPr>
+          <w:rFonts w:ascii="宋体" w:eastAsia="宋体" w:hAnsi="宋体" w:cs="Lucida Console"/>
+          <w:kern w:val="0"/>
+          <w:sz w:val="24"/>
+          <w:szCs w:val="24"/>
+        </w:rPr>
+        <w:t>it add –A  //提交新增</w:t>
+      </w:r>
+      <w:r>
+        <w:rPr>
+          <w:rFonts w:ascii="宋体" w:eastAsia="宋体" w:hAnsi="宋体" w:cs="Lucida Console" w:hint="eastAsia"/>
+          <w:kern w:val="0"/>
+          <w:sz w:val="24"/>
+          <w:szCs w:val="24"/>
+        </w:rPr>
+        <w:t>、</w:t>
+      </w:r>
+      <w:r>
+        <w:rPr>
+          <w:rFonts w:ascii="宋体" w:eastAsia="宋体" w:hAnsi="宋体" w:cs="Lucida Console"/>
+          <w:kern w:val="0"/>
+          <w:sz w:val="24"/>
+          <w:szCs w:val="24"/>
+        </w:rPr>
+        <w:t>修改</w:t>
+      </w:r>
+      <w:r>
+        <w:rPr>
+          <w:rFonts w:ascii="宋体" w:eastAsia="宋体" w:hAnsi="宋体" w:cs="Lucida Console" w:hint="eastAsia"/>
+          <w:kern w:val="0"/>
+          <w:sz w:val="24"/>
+          <w:szCs w:val="24"/>
+        </w:rPr>
+        <w:t>、</w:t>
+      </w:r>
+      <w:r>
+        <w:rPr>
+          <w:rFonts w:ascii="宋体" w:eastAsia="宋体" w:hAnsi="宋体" w:cs="Lucida Console"/>
+          <w:kern w:val="0"/>
+          <w:sz w:val="24"/>
+          <w:szCs w:val="24"/>
+        </w:rPr>
+        <w:t>删除文件</w:t>
       </w:r>
       <w:bookmarkStart w:id="0" w:name="_GoBack"/>
       <w:bookmarkEnd w:id="0"/>
+    </w:p>
+    <w:p>
+      <w:pPr>
+        <w:rPr>
+          <w:rFonts w:ascii="宋体" w:eastAsia="宋体" w:hAnsi="宋体" w:cs="Lucida Console"/>
+          <w:kern w:val="0"/>
+          <w:sz w:val="24"/>
+          <w:szCs w:val="24"/>
+        </w:rPr>
+      </w:pPr>
+      <w:r>
+        <w:rPr>
+          <w:rFonts w:ascii="宋体" w:eastAsia="宋体" w:hAnsi="宋体" w:cs="Lucida Console"/>
+          <w:kern w:val="0"/>
+          <w:sz w:val="24"/>
+          <w:szCs w:val="24"/>
+        </w:rPr>
+        <w:t>git commit –m</w:t>
+      </w:r>
+    </w:p>
+    <w:p>
+      <w:pPr>
+        <w:rPr>
+          <w:rFonts w:ascii="宋体" w:eastAsia="宋体" w:hAnsi="宋体" w:cs="Lucida Console"/>
+          <w:kern w:val="0"/>
+          <w:sz w:val="24"/>
+          <w:szCs w:val="24"/>
+        </w:rPr>
+      </w:pPr>
+      <w:r>
+        <w:rPr>
+          <w:rFonts w:ascii="宋体" w:eastAsia="宋体" w:hAnsi="宋体" w:cs="Lucida Console"/>
+          <w:kern w:val="0"/>
+          <w:sz w:val="24"/>
+          <w:szCs w:val="24"/>
+        </w:rPr>
+        <w:t>git push</w:t>
+      </w:r>
     </w:p>
     <w:sectPr>
       <w:pgSz w:w="11906" w:h="16838"/>

</xml_diff>